<commit_message>
The program is able to start a new game and save a game to the external storage according to the given serialization format
</commit_message>
<xml_diff>
--- a/log.docx
+++ b/log.docx
@@ -9,7 +9,15 @@
     </w:p>
     <w:p>
       <w:r>
-        <w:t>3/12/16 (6 hr)</w:t>
+        <w:t xml:space="preserve">3/12/16 (6 </w:t>
+      </w:r>
+      <w:proofErr w:type="spellStart"/>
+      <w:r>
+        <w:t>hr</w:t>
+      </w:r>
+      <w:proofErr w:type="spellEnd"/>
+      <w:r>
+        <w:t>)</w:t>
       </w:r>
     </w:p>
     <w:p>
@@ -33,7 +41,15 @@
         </w:numPr>
       </w:pPr>
       <w:r>
-        <w:t>In StartActivity class, there are two options since we have two buttons. Start new game and load a game. If new game button is pressed, it takes the existing format from our RAW resource. Then it is rendered and the data is extracted from that file.</w:t>
+        <w:t xml:space="preserve">In </w:t>
+      </w:r>
+      <w:proofErr w:type="spellStart"/>
+      <w:r>
+        <w:t>StartActivity</w:t>
+      </w:r>
+      <w:proofErr w:type="spellEnd"/>
+      <w:r>
+        <w:t xml:space="preserve"> class, there are two options since we have two buttons. Start new game and load a game. If new game button is pressed, it takes the existing format from our RAW resource. Then it is rendered and the data is extracted from that file.</w:t>
       </w:r>
     </w:p>
     <w:p>
@@ -117,19 +133,69 @@
         </w:numPr>
       </w:pPr>
       <w:r>
-        <w:t>Changed the function readData(rawFile) to readData(rawFile, filename, indicator) where indicator indicates whether to read from raw data or the filename the user provided.</w:t>
-      </w:r>
-    </w:p>
-    <w:p>
-      <w:pPr>
-        <w:pStyle w:val="ListParagraph"/>
-        <w:numPr>
-          <w:ilvl w:val="0"/>
-          <w:numId w:val="1"/>
-        </w:numPr>
-      </w:pPr>
-      <w:r>
-        <w:t>Checked in StartPageActivity if the user entered filename already exists to open. If not, we tell the user about it and do not go through the entire trouble of reaching up to fileAccess.</w:t>
+        <w:t xml:space="preserve">Changed the function </w:t>
+      </w:r>
+      <w:proofErr w:type="spellStart"/>
+      <w:r>
+        <w:t>readData</w:t>
+      </w:r>
+      <w:proofErr w:type="spellEnd"/>
+      <w:r>
+        <w:t>(</w:t>
+      </w:r>
+      <w:proofErr w:type="spellStart"/>
+      <w:r>
+        <w:t>rawFile</w:t>
+      </w:r>
+      <w:proofErr w:type="spellEnd"/>
+      <w:r>
+        <w:t xml:space="preserve">) to </w:t>
+      </w:r>
+      <w:proofErr w:type="spellStart"/>
+      <w:proofErr w:type="gramStart"/>
+      <w:r>
+        <w:t>readData</w:t>
+      </w:r>
+      <w:proofErr w:type="spellEnd"/>
+      <w:r>
+        <w:t>(</w:t>
+      </w:r>
+      <w:proofErr w:type="spellStart"/>
+      <w:proofErr w:type="gramEnd"/>
+      <w:r>
+        <w:t>rawFile</w:t>
+      </w:r>
+      <w:proofErr w:type="spellEnd"/>
+      <w:r>
+        <w:t>, filename, indicator) where indicator indicates whether to read from raw data or the filename the user provided.</w:t>
+      </w:r>
+    </w:p>
+    <w:p>
+      <w:pPr>
+        <w:pStyle w:val="ListParagraph"/>
+        <w:numPr>
+          <w:ilvl w:val="0"/>
+          <w:numId w:val="1"/>
+        </w:numPr>
+      </w:pPr>
+      <w:r>
+        <w:t xml:space="preserve">Checked in </w:t>
+      </w:r>
+      <w:proofErr w:type="spellStart"/>
+      <w:r>
+        <w:t>StartPageActivity</w:t>
+      </w:r>
+      <w:proofErr w:type="spellEnd"/>
+      <w:r>
+        <w:t xml:space="preserve"> if the user entered filename already exists to open. If not, we tell the user about it and do not go through the entire trouble of reaching up to </w:t>
+      </w:r>
+      <w:proofErr w:type="spellStart"/>
+      <w:r>
+        <w:t>fileAccess</w:t>
+      </w:r>
+      <w:proofErr w:type="spellEnd"/>
+      <w:r>
+        <w:t>.</w:t>
       </w:r>
     </w:p>
     <w:p>
@@ -155,6 +221,115 @@
       <w:r>
         <w:t xml:space="preserve">SOLUTION: While writing, open the board and go through each lines. For each column, just add a space and append. For each row, add \n so that we can distinguish later. </w:t>
       </w:r>
+    </w:p>
+    <w:p>
+      <w:r>
+        <w:t>3/14/2016</w:t>
+      </w:r>
+    </w:p>
+    <w:p>
+      <w:r>
+        <w:tab/>
+        <w:t>(total – 2 hours)</w:t>
+      </w:r>
+    </w:p>
+    <w:p>
+      <w:pPr>
+        <w:pStyle w:val="ListParagraph"/>
+        <w:numPr>
+          <w:ilvl w:val="0"/>
+          <w:numId w:val="1"/>
+        </w:numPr>
+      </w:pPr>
+      <w:r>
+        <w:t xml:space="preserve">Changed the </w:t>
+      </w:r>
+      <w:proofErr w:type="spellStart"/>
+      <w:r>
+        <w:t>AlertDialog</w:t>
+      </w:r>
+      <w:proofErr w:type="spellEnd"/>
+      <w:r>
+        <w:t xml:space="preserve"> type for handling the actual game of heads or tails. Then, once the user chooses it, there will be another dialog box that will give the result. Then, it is directed to the main game. </w:t>
+      </w:r>
+    </w:p>
+    <w:p>
+      <w:pPr>
+        <w:pStyle w:val="ListParagraph"/>
+        <w:numPr>
+          <w:ilvl w:val="0"/>
+          <w:numId w:val="1"/>
+        </w:numPr>
+      </w:pPr>
+      <w:r>
+        <w:t xml:space="preserve">In </w:t>
+      </w:r>
+      <w:proofErr w:type="spellStart"/>
+      <w:r>
+        <w:t>MainActivity</w:t>
+      </w:r>
+      <w:proofErr w:type="spellEnd"/>
+      <w:r>
+        <w:t xml:space="preserve">, things are changed now. I was under the impression that the new game had to be loaded from the RAW but it wasn’t. New game was completely new. So, I just separated the </w:t>
+      </w:r>
+      <w:proofErr w:type="spellStart"/>
+      <w:r>
+        <w:t>fileAccess</w:t>
+      </w:r>
+      <w:proofErr w:type="spellEnd"/>
+      <w:r>
+        <w:t xml:space="preserve"> part for the load game section.</w:t>
+      </w:r>
+    </w:p>
+    <w:p>
+      <w:pPr>
+        <w:pStyle w:val="ListParagraph"/>
+        <w:numPr>
+          <w:ilvl w:val="0"/>
+          <w:numId w:val="1"/>
+        </w:numPr>
+      </w:pPr>
+      <w:r>
+        <w:t>Made Save Game button which saves the game as savedGame.txt file.</w:t>
+      </w:r>
+    </w:p>
+    <w:p>
+      <w:pPr>
+        <w:pStyle w:val="ListParagraph"/>
+        <w:numPr>
+          <w:ilvl w:val="0"/>
+          <w:numId w:val="1"/>
+        </w:numPr>
+      </w:pPr>
+      <w:r>
+        <w:t>Previously I was using internal storage. So, changed it to external storage and formatted it with the given serialization.</w:t>
+      </w:r>
+    </w:p>
+    <w:p>
+      <w:pPr>
+        <w:pStyle w:val="ListParagraph"/>
+        <w:numPr>
+          <w:ilvl w:val="0"/>
+          <w:numId w:val="1"/>
+        </w:numPr>
+      </w:pPr>
+      <w:r>
+        <w:t>So, Lots of previous techniques were changed here.</w:t>
+      </w:r>
+    </w:p>
+    <w:p>
+      <w:pPr>
+        <w:pStyle w:val="ListParagraph"/>
+        <w:numPr>
+          <w:ilvl w:val="0"/>
+          <w:numId w:val="1"/>
+        </w:numPr>
+      </w:pPr>
+      <w:r>
+        <w:t xml:space="preserve">TO DO: Show the player’s next tile. Also option to see further in the stock. </w:t>
+      </w:r>
+    </w:p>
+    <w:p>
       <w:bookmarkStart w:id="0" w:name="_GoBack"/>
       <w:bookmarkEnd w:id="0"/>
     </w:p>
@@ -411,6 +586,7 @@
     <w:lsdException w:name="HTML Sample" w:semiHidden="1" w:unhideWhenUsed="1"/>
     <w:lsdException w:name="HTML Typewriter" w:semiHidden="1" w:unhideWhenUsed="1"/>
     <w:lsdException w:name="HTML Variable" w:semiHidden="1" w:unhideWhenUsed="1"/>
+    <w:lsdException w:name="Normal Table" w:semiHidden="1" w:unhideWhenUsed="1"/>
     <w:lsdException w:name="annotation subject" w:semiHidden="1" w:unhideWhenUsed="1"/>
     <w:lsdException w:name="No List" w:semiHidden="1" w:unhideWhenUsed="1"/>
     <w:lsdException w:name="Outline List 1" w:semiHidden="1" w:unhideWhenUsed="1"/>
@@ -457,8 +633,10 @@
     <w:lsdException w:name="Table Subtle 2" w:semiHidden="1" w:unhideWhenUsed="1"/>
     <w:lsdException w:name="Table Web 1" w:semiHidden="1" w:unhideWhenUsed="1"/>
     <w:lsdException w:name="Table Web 2" w:semiHidden="1" w:unhideWhenUsed="1"/>
+    <w:lsdException w:name="Table Web 3" w:semiHidden="1" w:unhideWhenUsed="1"/>
     <w:lsdException w:name="Balloon Text" w:semiHidden="1" w:unhideWhenUsed="1"/>
     <w:lsdException w:name="Table Grid" w:uiPriority="39"/>
+    <w:lsdException w:name="Table Theme" w:semiHidden="1" w:unhideWhenUsed="1"/>
     <w:lsdException w:name="Placeholder Text" w:semiHidden="1"/>
     <w:lsdException w:name="No Spacing" w:uiPriority="1" w:qFormat="1"/>
     <w:lsdException w:name="Light Shading" w:uiPriority="60"/>

</xml_diff>

<commit_message>
Everything works except the minmax algorithm
</commit_message>
<xml_diff>
--- a/log.docx
+++ b/log.docx
@@ -9,15 +9,7 @@
     </w:p>
     <w:p>
       <w:r>
-        <w:t xml:space="preserve">3/12/16 (6 </w:t>
-      </w:r>
-      <w:proofErr w:type="spellStart"/>
-      <w:r>
-        <w:t>hr</w:t>
-      </w:r>
-      <w:proofErr w:type="spellEnd"/>
-      <w:r>
-        <w:t>)</w:t>
+        <w:t>3/12/16 (6 hr)</w:t>
       </w:r>
     </w:p>
     <w:p>
@@ -41,15 +33,7 @@
         </w:numPr>
       </w:pPr>
       <w:r>
-        <w:t xml:space="preserve">In </w:t>
-      </w:r>
-      <w:proofErr w:type="spellStart"/>
-      <w:r>
-        <w:t>StartActivity</w:t>
-      </w:r>
-      <w:proofErr w:type="spellEnd"/>
-      <w:r>
-        <w:t xml:space="preserve"> class, there are two options since we have two buttons. Start new game and load a game. If new game button is pressed, it takes the existing format from our RAW resource. Then it is rendered and the data is extracted from that file.</w:t>
+        <w:t>In StartActivity class, there are two options since we have two buttons. Start new game and load a game. If new game button is pressed, it takes the existing format from our RAW resource. Then it is rendered and the data is extracted from that file.</w:t>
       </w:r>
     </w:p>
     <w:p>
@@ -133,69 +117,19 @@
         </w:numPr>
       </w:pPr>
       <w:r>
-        <w:t xml:space="preserve">Changed the function </w:t>
-      </w:r>
-      <w:proofErr w:type="spellStart"/>
-      <w:r>
-        <w:t>readData</w:t>
-      </w:r>
-      <w:proofErr w:type="spellEnd"/>
-      <w:r>
-        <w:t>(</w:t>
-      </w:r>
-      <w:proofErr w:type="spellStart"/>
-      <w:r>
-        <w:t>rawFile</w:t>
-      </w:r>
-      <w:proofErr w:type="spellEnd"/>
-      <w:r>
-        <w:t xml:space="preserve">) to </w:t>
-      </w:r>
-      <w:proofErr w:type="spellStart"/>
-      <w:proofErr w:type="gramStart"/>
-      <w:r>
-        <w:t>readData</w:t>
-      </w:r>
-      <w:proofErr w:type="spellEnd"/>
-      <w:r>
-        <w:t>(</w:t>
-      </w:r>
-      <w:proofErr w:type="spellStart"/>
-      <w:proofErr w:type="gramEnd"/>
-      <w:r>
-        <w:t>rawFile</w:t>
-      </w:r>
-      <w:proofErr w:type="spellEnd"/>
-      <w:r>
-        <w:t>, filename, indicator) where indicator indicates whether to read from raw data or the filename the user provided.</w:t>
-      </w:r>
-    </w:p>
-    <w:p>
-      <w:pPr>
-        <w:pStyle w:val="ListParagraph"/>
-        <w:numPr>
-          <w:ilvl w:val="0"/>
-          <w:numId w:val="1"/>
-        </w:numPr>
-      </w:pPr>
-      <w:r>
-        <w:t xml:space="preserve">Checked in </w:t>
-      </w:r>
-      <w:proofErr w:type="spellStart"/>
-      <w:r>
-        <w:t>StartPageActivity</w:t>
-      </w:r>
-      <w:proofErr w:type="spellEnd"/>
-      <w:r>
-        <w:t xml:space="preserve"> if the user entered filename already exists to open. If not, we tell the user about it and do not go through the entire trouble of reaching up to </w:t>
-      </w:r>
-      <w:proofErr w:type="spellStart"/>
-      <w:r>
-        <w:t>fileAccess</w:t>
-      </w:r>
-      <w:proofErr w:type="spellEnd"/>
-      <w:r>
-        <w:t>.</w:t>
+        <w:t>Changed the function readData(rawFile) to readData(rawFile, filename, indicator) where indicator indicates whether to read from raw data or the filename the user provided.</w:t>
+      </w:r>
+    </w:p>
+    <w:p>
+      <w:pPr>
+        <w:pStyle w:val="ListParagraph"/>
+        <w:numPr>
+          <w:ilvl w:val="0"/>
+          <w:numId w:val="1"/>
+        </w:numPr>
+      </w:pPr>
+      <w:r>
+        <w:t>Checked in StartPageActivity if the user entered filename already exists to open. If not, we tell the user about it and do not go through the entire trouble of reaching up to fileAccess.</w:t>
       </w:r>
     </w:p>
     <w:p>
@@ -230,108 +164,100 @@
     <w:p>
       <w:r>
         <w:tab/>
-        <w:t>(total – 2 hours)</w:t>
-      </w:r>
-    </w:p>
-    <w:p>
-      <w:pPr>
-        <w:pStyle w:val="ListParagraph"/>
-        <w:numPr>
-          <w:ilvl w:val="0"/>
-          <w:numId w:val="1"/>
-        </w:numPr>
-      </w:pPr>
-      <w:r>
-        <w:t xml:space="preserve">Changed the </w:t>
-      </w:r>
-      <w:proofErr w:type="spellStart"/>
-      <w:r>
-        <w:t>AlertDialog</w:t>
-      </w:r>
-      <w:proofErr w:type="spellEnd"/>
-      <w:r>
-        <w:t xml:space="preserve"> type for handling the actual game of heads or tails. Then, once the user chooses it, there will be another dialog box that will give the result. Then, it is directed to the main game. </w:t>
-      </w:r>
-    </w:p>
-    <w:p>
-      <w:pPr>
-        <w:pStyle w:val="ListParagraph"/>
-        <w:numPr>
-          <w:ilvl w:val="0"/>
-          <w:numId w:val="1"/>
-        </w:numPr>
-      </w:pPr>
-      <w:r>
-        <w:t xml:space="preserve">In </w:t>
-      </w:r>
-      <w:proofErr w:type="spellStart"/>
-      <w:r>
-        <w:t>MainActivity</w:t>
-      </w:r>
-      <w:proofErr w:type="spellEnd"/>
-      <w:r>
-        <w:t xml:space="preserve">, things are changed now. I was under the impression that the new game had to be loaded from the RAW but it wasn’t. New game was completely new. So, I just separated the </w:t>
-      </w:r>
-      <w:proofErr w:type="spellStart"/>
-      <w:r>
-        <w:t>fileAccess</w:t>
-      </w:r>
-      <w:proofErr w:type="spellEnd"/>
-      <w:r>
-        <w:t xml:space="preserve"> part for the load game section.</w:t>
-      </w:r>
-    </w:p>
-    <w:p>
-      <w:pPr>
-        <w:pStyle w:val="ListParagraph"/>
-        <w:numPr>
-          <w:ilvl w:val="0"/>
-          <w:numId w:val="1"/>
-        </w:numPr>
-      </w:pPr>
-      <w:r>
-        <w:t>Made Save Game button which saves the game as savedGame.txt file.</w:t>
-      </w:r>
-    </w:p>
-    <w:p>
-      <w:pPr>
-        <w:pStyle w:val="ListParagraph"/>
-        <w:numPr>
-          <w:ilvl w:val="0"/>
-          <w:numId w:val="1"/>
-        </w:numPr>
-      </w:pPr>
-      <w:r>
-        <w:t>Previously I was using internal storage. So, changed it to external storage and formatted it with the given serialization.</w:t>
-      </w:r>
-    </w:p>
-    <w:p>
-      <w:pPr>
-        <w:pStyle w:val="ListParagraph"/>
-        <w:numPr>
-          <w:ilvl w:val="0"/>
-          <w:numId w:val="1"/>
-        </w:numPr>
-      </w:pPr>
-      <w:r>
-        <w:t>So, Lots of previous techniques were changed here.</w:t>
-      </w:r>
-    </w:p>
-    <w:p>
-      <w:pPr>
-        <w:pStyle w:val="ListParagraph"/>
-        <w:numPr>
-          <w:ilvl w:val="0"/>
-          <w:numId w:val="1"/>
-        </w:numPr>
-      </w:pPr>
-      <w:r>
-        <w:t xml:space="preserve">TO DO: Show the player’s next tile. Also option to see further in the stock. </w:t>
-      </w:r>
-    </w:p>
-    <w:p>
+        <w:t>(total –</w:t>
+      </w:r>
+      <w:r>
+        <w:t xml:space="preserve"> 3</w:t>
+      </w:r>
       <w:bookmarkStart w:id="0" w:name="_GoBack"/>
       <w:bookmarkEnd w:id="0"/>
+      <w:r>
+        <w:t xml:space="preserve"> hours)</w:t>
+      </w:r>
+    </w:p>
+    <w:p>
+      <w:pPr>
+        <w:pStyle w:val="ListParagraph"/>
+        <w:numPr>
+          <w:ilvl w:val="0"/>
+          <w:numId w:val="1"/>
+        </w:numPr>
+      </w:pPr>
+      <w:r>
+        <w:t xml:space="preserve">Changed the AlertDialog type for handling the actual game of heads or tails. Then, once the user chooses it, there will be another dialog box that will give the result. Then, it is directed to the main game. </w:t>
+      </w:r>
+    </w:p>
+    <w:p>
+      <w:pPr>
+        <w:pStyle w:val="ListParagraph"/>
+        <w:numPr>
+          <w:ilvl w:val="0"/>
+          <w:numId w:val="1"/>
+        </w:numPr>
+      </w:pPr>
+      <w:r>
+        <w:t>In MainActivity, things are changed now. I was under the impression that the new game had to be loaded from the RAW but it wasn’t. New game was completely new. So, I just separated the fileAccess part for the load game section.</w:t>
+      </w:r>
+    </w:p>
+    <w:p>
+      <w:pPr>
+        <w:pStyle w:val="ListParagraph"/>
+        <w:numPr>
+          <w:ilvl w:val="0"/>
+          <w:numId w:val="1"/>
+        </w:numPr>
+      </w:pPr>
+      <w:r>
+        <w:t>Made Save Game button which saves the game as savedGame.txt file.</w:t>
+      </w:r>
+    </w:p>
+    <w:p>
+      <w:pPr>
+        <w:pStyle w:val="ListParagraph"/>
+        <w:numPr>
+          <w:ilvl w:val="0"/>
+          <w:numId w:val="1"/>
+        </w:numPr>
+      </w:pPr>
+      <w:r>
+        <w:t>Previously I was using internal storage. So, changed it to external storage and formatted it with the given serialization.</w:t>
+      </w:r>
+    </w:p>
+    <w:p>
+      <w:pPr>
+        <w:pStyle w:val="ListParagraph"/>
+        <w:numPr>
+          <w:ilvl w:val="0"/>
+          <w:numId w:val="1"/>
+        </w:numPr>
+      </w:pPr>
+      <w:r>
+        <w:t>So, Lots of previous techniques were changed here.</w:t>
+      </w:r>
+    </w:p>
+    <w:p>
+      <w:pPr>
+        <w:pStyle w:val="ListParagraph"/>
+        <w:numPr>
+          <w:ilvl w:val="0"/>
+          <w:numId w:val="1"/>
+        </w:numPr>
+      </w:pPr>
+      <w:r>
+        <w:t xml:space="preserve">TO DO: Show the player’s next tile. Also option to see further in the stock. </w:t>
+      </w:r>
+    </w:p>
+    <w:p>
+      <w:pPr>
+        <w:pStyle w:val="ListParagraph"/>
+        <w:numPr>
+          <w:ilvl w:val="0"/>
+          <w:numId w:val="1"/>
+        </w:numPr>
+      </w:pPr>
+      <w:r>
+        <w:t>Showed the next tile until user satisfies. It gets next from the stock. Also, made the board clickable as I had started this project entirely new. (didn’t update from last one since I had issues with model/view).</w:t>
+      </w:r>
     </w:p>
     <w:sectPr>
       <w:pgSz w:w="12240" w:h="15840"/>

</xml_diff>